<commit_message>
Lab terminado y entregado
</commit_message>
<xml_diff>
--- a/ReporteFinal/Archivos/Script Reporte Final.docx
+++ b/ReporteFinal/Archivos/Script Reporte Final.docx
@@ -44,7 +44,6 @@
         <w:tblCellMar>
           <w:top w:w="17" w:type="dxa"/>
           <w:left w:w="69" w:type="dxa"/>
-          <w:bottom w:w="0" w:type="dxa"/>
           <w:right w:w="115" w:type="dxa"/>
         </w:tblCellMar>
         <w:tblLook w:val="04A0" w:firstRow="1" w:lastRow="0" w:firstColumn="1" w:lastColumn="0" w:noHBand="0" w:noVBand="1"/>
@@ -107,7 +106,21 @@
                 <w:rFonts w:ascii="Times" w:hAnsi="Times"/>
                 <w:sz w:val="24"/>
               </w:rPr>
-              <w:t>Guíar el análisis y desarrollo para el reporte del PSP</w:t>
+              <w:t>Gu</w:t>
+            </w:r>
+            <w:r>
+              <w:rPr>
+                <w:rFonts w:ascii="Times" w:hAnsi="Times"/>
+                <w:sz w:val="24"/>
+              </w:rPr>
+              <w:t>i</w:t>
+            </w:r>
+            <w:r>
+              <w:rPr>
+                <w:rFonts w:ascii="Times" w:hAnsi="Times"/>
+                <w:sz w:val="24"/>
+              </w:rPr>
+              <w:t>ar el análisis y desarrollo para el reporte del PSP</w:t>
             </w:r>
           </w:p>
         </w:tc>
@@ -170,14 +183,7 @@
                 <w:rFonts w:ascii="Times" w:hAnsi="Times"/>
                 <w:sz w:val="24"/>
               </w:rPr>
-              <w:t xml:space="preserve"> </w:t>
-            </w:r>
-            <w:r>
-              <w:rPr>
-                <w:rFonts w:ascii="Times" w:hAnsi="Times"/>
-                <w:sz w:val="24"/>
-              </w:rPr>
-              <w:t>Program</w:t>
+              <w:t xml:space="preserve"> Program</w:t>
             </w:r>
             <w:r>
               <w:rPr>
@@ -327,7 +333,6 @@
         <w:tblCellMar>
           <w:top w:w="17" w:type="dxa"/>
           <w:left w:w="69" w:type="dxa"/>
-          <w:bottom w:w="0" w:type="dxa"/>
           <w:right w:w="115" w:type="dxa"/>
         </w:tblCellMar>
         <w:tblLook w:val="04A0" w:firstRow="1" w:lastRow="0" w:firstColumn="1" w:lastColumn="0" w:noHBand="0" w:noVBand="1"/>
@@ -397,7 +402,7 @@
         </w:tc>
         <w:tc>
           <w:tcPr>
-            <w:tcW w:w="7444" w:type="dxa"/>
+            <w:tcW w:w="7443" w:type="dxa"/>
             <w:tcBorders>
               <w:top w:val="single" w:sz="2" w:space="0" w:color="000000"/>
               <w:left w:val="single" w:sz="2" w:space="0" w:color="000000"/>
@@ -484,7 +489,7 @@
         </w:tc>
         <w:tc>
           <w:tcPr>
-            <w:tcW w:w="7444" w:type="dxa"/>
+            <w:tcW w:w="7443" w:type="dxa"/>
             <w:tcBorders>
               <w:top w:val="single" w:sz="2" w:space="0" w:color="000000"/>
               <w:left w:val="single" w:sz="2" w:space="0" w:color="000000"/>
@@ -644,7 +649,7 @@
         </w:tc>
         <w:tc>
           <w:tcPr>
-            <w:tcW w:w="7444" w:type="dxa"/>
+            <w:tcW w:w="7443" w:type="dxa"/>
             <w:tcBorders>
               <w:top w:val="single" w:sz="2" w:space="0" w:color="000000"/>
               <w:left w:val="single" w:sz="2" w:space="0" w:color="000000"/>
@@ -691,28 +696,7 @@
                 <w:rFonts w:ascii="Times" w:hAnsi="Times"/>
                 <w:sz w:val="24"/>
               </w:rPr>
-              <w:t>G</w:t>
-            </w:r>
-            <w:r>
-              <w:rPr>
-                <w:rFonts w:ascii="Times" w:hAnsi="Times"/>
-                <w:sz w:val="24"/>
-              </w:rPr>
-              <w:t>enera</w:t>
-            </w:r>
-            <w:r>
-              <w:rPr>
-                <w:rFonts w:ascii="Times" w:hAnsi="Times"/>
-                <w:sz w:val="24"/>
-              </w:rPr>
-              <w:t>r</w:t>
-            </w:r>
-            <w:r>
-              <w:rPr>
-                <w:rFonts w:ascii="Times" w:hAnsi="Times"/>
-                <w:sz w:val="24"/>
-              </w:rPr>
-              <w:t xml:space="preserve"> una gráfica o una tabla de datos.</w:t>
+              <w:t>Generar una gráfica o una tabla de datos.</w:t>
             </w:r>
           </w:p>
           <w:p>
@@ -753,21 +737,7 @@
                 <w:rFonts w:ascii="Times" w:hAnsi="Times"/>
                 <w:sz w:val="24"/>
               </w:rPr>
-              <w:t xml:space="preserve">Registrar tiempo de </w:t>
-            </w:r>
-            <w:r>
-              <w:rPr>
-                <w:rFonts w:ascii="Times" w:hAnsi="Times"/>
-                <w:sz w:val="24"/>
-              </w:rPr>
-              <w:t>la</w:t>
-            </w:r>
-            <w:r>
-              <w:rPr>
-                <w:rFonts w:ascii="Times" w:hAnsi="Times"/>
-                <w:sz w:val="24"/>
-              </w:rPr>
-              <w:t xml:space="preserve"> fase</w:t>
+              <w:t>Registrar tiempo de la fase</w:t>
             </w:r>
           </w:p>
         </w:tc>
@@ -833,7 +803,7 @@
         </w:tc>
         <w:tc>
           <w:tcPr>
-            <w:tcW w:w="7444" w:type="dxa"/>
+            <w:tcW w:w="7443" w:type="dxa"/>
             <w:tcBorders>
               <w:top w:val="single" w:sz="2" w:space="0" w:color="000000"/>
               <w:left w:val="single" w:sz="2" w:space="0" w:color="000000"/>
@@ -880,28 +850,7 @@
                 <w:rFonts w:ascii="Times" w:hAnsi="Times"/>
                 <w:sz w:val="24"/>
               </w:rPr>
-              <w:t>Analizar</w:t>
-            </w:r>
-            <w:r>
-              <w:rPr>
-                <w:rFonts w:ascii="Times" w:hAnsi="Times"/>
-                <w:sz w:val="24"/>
-              </w:rPr>
-              <w:t xml:space="preserve"> gráfica</w:t>
-            </w:r>
-            <w:r>
-              <w:rPr>
-                <w:rFonts w:ascii="Times" w:hAnsi="Times"/>
-                <w:sz w:val="24"/>
-              </w:rPr>
-              <w:t>s/tablas y otros datos del proceso</w:t>
-            </w:r>
-            <w:r>
-              <w:rPr>
-                <w:rFonts w:ascii="Times" w:hAnsi="Times"/>
-                <w:sz w:val="24"/>
-              </w:rPr>
-              <w:t>.</w:t>
+              <w:t>Analizar gráficas/tablas y otros datos del proceso.</w:t>
             </w:r>
           </w:p>
           <w:p>
@@ -1031,7 +980,7 @@
         </w:tc>
         <w:tc>
           <w:tcPr>
-            <w:tcW w:w="7444" w:type="dxa"/>
+            <w:tcW w:w="7443" w:type="dxa"/>
             <w:tcBorders>
               <w:top w:val="single" w:sz="2" w:space="0" w:color="000000"/>
               <w:left w:val="single" w:sz="2" w:space="0" w:color="000000"/>
@@ -1179,7 +1128,7 @@
         </w:tc>
         <w:tc>
           <w:tcPr>
-            <w:tcW w:w="7444" w:type="dxa"/>
+            <w:tcW w:w="7443" w:type="dxa"/>
             <w:tcBorders>
               <w:top w:val="single" w:sz="2" w:space="0" w:color="000000"/>
               <w:left w:val="single" w:sz="2" w:space="0" w:color="000000"/>
@@ -1204,14 +1153,7 @@
                 <w:rFonts w:ascii="Times" w:hAnsi="Times"/>
                 <w:sz w:val="24"/>
               </w:rPr>
-              <w:t xml:space="preserve"> Medir tamaño del reporte y guardarlo en </w:t>
-            </w:r>
-            <w:r>
-              <w:rPr>
-                <w:rFonts w:ascii="Times" w:hAnsi="Times"/>
-                <w:sz w:val="24"/>
-              </w:rPr>
-              <w:t>en la Plantilla de Estimación de Tamaño</w:t>
+              <w:t xml:space="preserve"> Medir tamaño del reporte y guardarlo en en la Plantilla de Estimación de Tamaño</w:t>
             </w:r>
           </w:p>
           <w:p>
@@ -1243,6 +1185,28 @@
           </w:p>
         </w:tc>
       </w:tr>
+    </w:tbl>
+    <w:p>
+      <w:pPr>
+        <w:ind w:left="0"/>
+      </w:pPr>
+    </w:p>
+    <w:tbl>
+      <w:tblPr>
+        <w:tblStyle w:val="TableGrid"/>
+        <w:tblW w:w="10199" w:type="dxa"/>
+        <w:tblInd w:w="-425" w:type="dxa"/>
+        <w:tblCellMar>
+          <w:top w:w="17" w:type="dxa"/>
+          <w:left w:w="69" w:type="dxa"/>
+          <w:right w:w="115" w:type="dxa"/>
+        </w:tblCellMar>
+        <w:tblLook w:val="04A0" w:firstRow="1" w:lastRow="0" w:firstColumn="1" w:lastColumn="0" w:noHBand="0" w:noVBand="1"/>
+      </w:tblPr>
+      <w:tblGrid>
+        <w:gridCol w:w="1102"/>
+        <w:gridCol w:w="9097"/>
+      </w:tblGrid>
       <w:tr>
         <w:trPr>
           <w:trHeight w:val="1220"/>
@@ -1259,22 +1223,6 @@
           </w:tcPr>
           <w:p>
             <w:pPr>
-              <w:ind w:left="67"/>
-              <w:rPr>
-                <w:rFonts w:ascii="Times" w:hAnsi="Times"/>
-                <w:sz w:val="24"/>
-              </w:rPr>
-            </w:pPr>
-            <w:r>
-              <w:rPr>
-                <w:rFonts w:ascii="Times" w:hAnsi="Times"/>
-                <w:sz w:val="24"/>
-              </w:rPr>
-              <w:t>Exit</w:t>
-            </w:r>
-          </w:p>
-          <w:p>
-            <w:pPr>
               <w:ind w:left="58"/>
               <w:rPr>
                 <w:rFonts w:ascii="Times" w:hAnsi="Times"/>
@@ -1286,14 +1234,13 @@
                 <w:rFonts w:ascii="Times" w:hAnsi="Times"/>
                 <w:sz w:val="24"/>
               </w:rPr>
-              <w:t>Criteria</w:t>
+              <w:t>Criterios de Salida</w:t>
             </w:r>
           </w:p>
         </w:tc>
         <w:tc>
           <w:tcPr>
             <w:tcW w:w="9097" w:type="dxa"/>
-            <w:gridSpan w:val="2"/>
             <w:tcBorders>
               <w:top w:val="single" w:sz="2" w:space="0" w:color="000000"/>
               <w:left w:val="single" w:sz="2" w:space="0" w:color="000000"/>
@@ -1358,21 +1305,7 @@
                 <w:rFonts w:ascii="Times" w:hAnsi="Times"/>
                 <w:sz w:val="24"/>
               </w:rPr>
-              <w:t xml:space="preserve"> </w:t>
-            </w:r>
-            <w:r>
-              <w:rPr>
-                <w:rFonts w:ascii="Times" w:hAnsi="Times"/>
-                <w:sz w:val="24"/>
-              </w:rPr>
-              <w:t>Plantilla de Estimación de Tamaño</w:t>
-            </w:r>
-            <w:r>
-              <w:rPr>
-                <w:rFonts w:ascii="Times" w:hAnsi="Times"/>
-                <w:sz w:val="24"/>
-              </w:rPr>
-              <w:t xml:space="preserve"> completa</w:t>
+              <w:t xml:space="preserve"> Plantilla de Estimación de Tamaño completa</w:t>
             </w:r>
           </w:p>
           <w:p>

</xml_diff>